<commit_message>
[Clase] {Base de datos} Práctica 5, Ej - 1
</commit_message>
<xml_diff>
--- a/Bases de datos/Tema - 2/Práctica - 5/ud02_Pract05.docx
+++ b/Bases de datos/Tema - 2/Práctica - 5/ud02_Pract05.docx
@@ -88,14 +88,12 @@
         <w:rPr>
           <w:sz w:val="24"/>
           <w:szCs w:val="24"/>
-          <w:u w:val="single"/>
-        </w:rPr>
-      </w:pPr>
-      <w:r>
-        <w:rPr>
-          <w:sz w:val="24"/>
-          <w:szCs w:val="24"/>
-          <w:u w:val="single"/>
+        </w:rPr>
+      </w:pPr>
+      <w:r>
+        <w:rPr>
+          <w:sz w:val="24"/>
+          <w:szCs w:val="24"/>
         </w:rPr>
         <w:t>Una guardería desea controlar los gastos que cada uno de los niños realiza a través de su asistencia y de las comidas que consume.</w:t>
       </w:r>
@@ -118,16 +116,8 @@
         <w:rPr>
           <w:sz w:val="24"/>
           <w:szCs w:val="24"/>
-          <w:u w:val="single"/>
-        </w:rPr>
-        <w:t>De cada niño se desea conocer los datos propios de su matrícula en el centro educativo, es decir, el número de matrícula, el nombre, la fecha de nacimiento y la fecha de ingreso en la guardería. Para aquellos niños que se hayan dado de baja, también se desea conocer la fecha de la baja</w:t>
-      </w:r>
-      <w:r>
-        <w:rPr>
-          <w:sz w:val="24"/>
-          <w:szCs w:val="24"/>
-        </w:rPr>
-        <w:t>.</w:t>
+        </w:rPr>
+        <w:t>De cada niño se desea conocer los datos propios de su matrícula en el centro educativo, es decir, el número de matrícula, el nombre, la fecha de nacimiento y la fecha de ingreso en la guardería. Para aquellos niños que se hayan dado de baja, también se desea conocer la fecha de la baja.</w:t>
       </w:r>
     </w:p>
     <w:p>
@@ -142,25 +132,17 @@
         <w:rPr>
           <w:sz w:val="24"/>
           <w:szCs w:val="24"/>
-          <w:u w:val="single"/>
-        </w:rPr>
-      </w:pPr>
-      <w:r>
-        <w:rPr>
-          <w:sz w:val="24"/>
-          <w:szCs w:val="24"/>
-          <w:u w:val="single"/>
-        </w:rPr>
-        <w:t xml:space="preserve">Los niños sólo pueden ser recogidos en la guardería por un conjunto de personas que suelen ser un familiar del niño o un conocido de sus familiares. De éstos se desea conocer el DNI, el nombre, la dirección y al menos un número de teléfono de </w:t>
-      </w:r>
-      <w:r>
-        <w:rPr>
-          <w:sz w:val="24"/>
-          <w:szCs w:val="24"/>
-          <w:u w:val="single"/>
-        </w:rPr>
-        <w:t>contacto. Además, debe de quedar constancia de cuál es la relación entre la persona autorizada y el niño.</w:t>
-      </w:r>
+        </w:rPr>
+      </w:pPr>
+      <w:r>
+        <w:rPr>
+          <w:sz w:val="24"/>
+          <w:szCs w:val="24"/>
+        </w:rPr>
+        <w:t>Los niños sólo pueden ser recogidos en la guardería por un conjunto de personas que suelen ser un familiar del niño o un conocido de sus familiares. De éstos se desea conocer el DNI, el nombre, la dirección y al menos un número de teléfono de contacto. Además, debe de quedar constancia de cuál es la relación entre la persona autorizada y el niño.</w:t>
+      </w:r>
+      <w:bookmarkStart w:id="0" w:name="_GoBack"/>
+      <w:bookmarkEnd w:id="0"/>
     </w:p>
     <w:p>
       <w:pPr>
@@ -174,14 +156,12 @@
         <w:rPr>
           <w:sz w:val="24"/>
           <w:szCs w:val="24"/>
-          <w:u w:val="single"/>
-        </w:rPr>
-      </w:pPr>
-      <w:r>
-        <w:rPr>
-          <w:sz w:val="24"/>
-          <w:szCs w:val="24"/>
-          <w:u w:val="single"/>
+        </w:rPr>
+      </w:pPr>
+      <w:r>
+        <w:rPr>
+          <w:sz w:val="24"/>
+          <w:szCs w:val="24"/>
         </w:rPr>
         <w:t>El coste mensual del niño en la guardería es abonado por una persona, de la que se desea conocer el DNI, el nombre, la dirección, el teléfono, y el número de la cuenta corriente en la que se realizará el cargo.</w:t>
       </w:r>
@@ -198,14 +178,12 @@
         <w:rPr>
           <w:sz w:val="24"/>
           <w:szCs w:val="24"/>
-          <w:u w:val="single"/>
-        </w:rPr>
-      </w:pPr>
-      <w:r>
-        <w:rPr>
-          <w:sz w:val="24"/>
-          <w:szCs w:val="24"/>
-          <w:u w:val="single"/>
+        </w:rPr>
+      </w:pPr>
+      <w:r>
+        <w:rPr>
+          <w:sz w:val="24"/>
+          <w:szCs w:val="24"/>
         </w:rPr>
         <w:t>Estas personas también pueden estar autorizadas para recoger al niño.</w:t>
       </w:r>
@@ -299,16 +277,7 @@
           <w:sz w:val="24"/>
           <w:szCs w:val="24"/>
         </w:rPr>
-        <w:t>calcula como la suma de un coste f</w:t>
-      </w:r>
-      <w:bookmarkStart w:id="0" w:name="_GoBack"/>
-      <w:bookmarkEnd w:id="0"/>
-      <w:r>
-        <w:rPr>
-          <w:sz w:val="24"/>
-          <w:szCs w:val="24"/>
-        </w:rPr>
-        <w:t>ijo mensual y el coste de las comidas realizadas. Este último se obtiene a</w:t>
+        <w:t>calcula como la suma de un coste fijo mensual y el coste de las comidas realizadas. Este último se obtiene a</w:t>
       </w:r>
       <w:r>
         <w:rPr>
@@ -665,6 +634,7 @@
           <w:sz w:val="24"/>
           <w:szCs w:val="24"/>
         </w:rPr>
+        <w:lastRenderedPageBreak/>
         <w:t>Un ciclista profesional se identifica a través del número de ficha, deseándose conocer también su</w:t>
       </w:r>
       <w:r>
@@ -1199,7 +1169,7 @@
             <w:szCs w:val="16"/>
             <w:u w:val="single"/>
           </w:rPr>
-          <w:t>1</w:t>
+          <w:t>2</w:t>
         </w:r>
         <w:r>
           <w:rPr>

</xml_diff>